<commit_message>
fix + project files
</commit_message>
<xml_diff>
--- a/Звіт по проекту.docx
+++ b/Звіт по проекту.docx
@@ -1,6 +1,6 @@
 
 <file path=word/document.xml><?xml version="1.0" encoding="utf-8"?>
-<w:document xmlns:wpc="http://schemas.microsoft.com/office/word/2010/wordprocessingCanvas" xmlns:mc="http://schemas.openxmlformats.org/markup-compatibility/2006" xmlns:o="urn:schemas-microsoft-com:office:office" xmlns:r="http://schemas.openxmlformats.org/officeDocument/2006/relationships" xmlns:m="http://schemas.openxmlformats.org/officeDocument/2006/math" xmlns:v="urn:schemas-microsoft-com:vml" xmlns:wp14="http://schemas.microsoft.com/office/word/2010/wordprocessingDrawing" xmlns:wp="http://schemas.openxmlformats.org/drawingml/2006/wordprocessingDrawing" xmlns:w10="urn:schemas-microsoft-com:office:word" xmlns:w="http://schemas.openxmlformats.org/wordprocessingml/2006/main" xmlns:w14="http://schemas.microsoft.com/office/word/2010/wordml" xmlns:w15="http://schemas.microsoft.com/office/word/2012/wordml" xmlns:wpg="http://schemas.microsoft.com/office/word/2010/wordprocessingGroup" xmlns:wpi="http://schemas.microsoft.com/office/word/2010/wordprocessingInk" xmlns:wne="http://schemas.microsoft.com/office/word/2006/wordml" xmlns:wps="http://schemas.microsoft.com/office/word/2010/wordprocessingShape" mc:Ignorable="w14 w15 wp14">
+<w:document xmlns:wpc="http://schemas.microsoft.com/office/word/2010/wordprocessingCanvas" xmlns:cx="http://schemas.microsoft.com/office/drawing/2014/chartex" xmlns:mc="http://schemas.openxmlformats.org/markup-compatibility/2006" xmlns:o="urn:schemas-microsoft-com:office:office" xmlns:r="http://schemas.openxmlformats.org/officeDocument/2006/relationships" xmlns:m="http://schemas.openxmlformats.org/officeDocument/2006/math" xmlns:v="urn:schemas-microsoft-com:vml" xmlns:wp14="http://schemas.microsoft.com/office/word/2010/wordprocessingDrawing" xmlns:wp="http://schemas.openxmlformats.org/drawingml/2006/wordprocessingDrawing" xmlns:w10="urn:schemas-microsoft-com:office:word" xmlns:w="http://schemas.openxmlformats.org/wordprocessingml/2006/main" xmlns:w14="http://schemas.microsoft.com/office/word/2010/wordml" xmlns:w15="http://schemas.microsoft.com/office/word/2012/wordml" xmlns:w16se="http://schemas.microsoft.com/office/word/2015/wordml/symex" xmlns:wpg="http://schemas.microsoft.com/office/word/2010/wordprocessingGroup" xmlns:wpi="http://schemas.microsoft.com/office/word/2010/wordprocessingInk" xmlns:wne="http://schemas.microsoft.com/office/word/2006/wordml" xmlns:wps="http://schemas.microsoft.com/office/word/2010/wordprocessingShape" mc:Ignorable="w14 w15 w16se wp14">
   <w:body>
     <w:p>
       <w:pPr>
@@ -19,7 +19,7 @@
           <w:color w:val="29235C"/>
           <w:sz w:val="28"/>
           <w:szCs w:val="28"/>
-          <w:lang w:eastAsia="uk-UA"/>
+          <w:lang w:val="en-US"/>
         </w:rPr>
         <w:drawing>
           <wp:inline distT="0" distB="0" distL="0" distR="0">
@@ -494,6 +494,7 @@
     </w:p>
     <w:p>
       <w:pPr>
+        <w:ind w:firstLine="708"/>
         <w:jc w:val="right"/>
         <w:rPr>
           <w:rFonts w:ascii="Arial" w:eastAsia="Calibri" w:hAnsi="Arial" w:cs="Arial"/>
@@ -1358,7 +1359,6 @@
           <w:color w:val="29235C"/>
           <w:sz w:val="28"/>
           <w:szCs w:val="28"/>
-          <w:lang w:val="en-US"/>
         </w:rPr>
         <w:t>.</w:t>
       </w:r>
@@ -1381,7 +1381,6 @@
           <w:color w:val="29235C"/>
           <w:sz w:val="28"/>
           <w:szCs w:val="28"/>
-          <w:lang w:val="en-US"/>
         </w:rPr>
       </w:pPr>
       <w:r>
@@ -1412,7 +1411,6 @@
           <w:color w:val="29235C"/>
           <w:sz w:val="28"/>
           <w:szCs w:val="28"/>
-          <w:lang w:val="en-US"/>
         </w:rPr>
         <w:t>4</w:t>
       </w:r>
@@ -1704,18 +1702,31 @@
         <w:jc w:val="both"/>
         <w:rPr>
           <w:rFonts w:ascii="Arial" w:eastAsia="Calibri" w:hAnsi="Arial" w:cs="Arial"/>
-          <w:sz w:val="28"/>
-          <w:szCs w:val="28"/>
-        </w:rPr>
-      </w:pPr>
-      <w:r>
-        <w:rPr>
-          <w:rFonts w:ascii="Arial" w:eastAsia="Calibri" w:hAnsi="Arial" w:cs="Arial"/>
+          <w:b/>
+          <w:sz w:val="28"/>
+          <w:szCs w:val="28"/>
+          <w:lang w:val="ru-RU"/>
+        </w:rPr>
+      </w:pPr>
+      <w:r>
+        <w:rPr>
+          <w:rFonts w:ascii="Arial" w:eastAsia="Calibri" w:hAnsi="Arial" w:cs="Arial"/>
+          <w:b/>
           <w:sz w:val="28"/>
           <w:szCs w:val="28"/>
         </w:rPr>
         <w:t>Наше завдання</w:t>
       </w:r>
+      <w:r>
+        <w:rPr>
+          <w:rFonts w:ascii="Arial" w:eastAsia="Calibri" w:hAnsi="Arial" w:cs="Arial"/>
+          <w:b/>
+          <w:sz w:val="28"/>
+          <w:szCs w:val="28"/>
+          <w:lang w:val="ru-RU"/>
+        </w:rPr>
+        <w:t>:</w:t>
+      </w:r>
     </w:p>
     <w:p>
       <w:pPr>
@@ -1732,8 +1743,98 @@
           <w:sz w:val="28"/>
           <w:szCs w:val="28"/>
         </w:rPr>
-        <w:t xml:space="preserve">Створити проект для вирішення такої проблеми як зниклі домашні улюбленці. </w:t>
-      </w:r>
+        <w:t xml:space="preserve">Створити </w:t>
+      </w:r>
+      <w:r>
+        <w:rPr>
+          <w:rFonts w:ascii="Arial" w:eastAsia="Calibri" w:hAnsi="Arial" w:cs="Arial"/>
+          <w:sz w:val="28"/>
+          <w:szCs w:val="28"/>
+        </w:rPr>
+        <w:t>веб-сайт</w:t>
+      </w:r>
+      <w:r>
+        <w:rPr>
+          <w:rFonts w:ascii="Arial" w:eastAsia="Calibri" w:hAnsi="Arial" w:cs="Arial"/>
+          <w:sz w:val="28"/>
+          <w:szCs w:val="28"/>
+        </w:rPr>
+        <w:t xml:space="preserve"> для вирішення такої проблеми як </w:t>
+      </w:r>
+      <w:r>
+        <w:rPr>
+          <w:rFonts w:ascii="Arial" w:eastAsia="Calibri" w:hAnsi="Arial" w:cs="Arial"/>
+          <w:sz w:val="28"/>
+          <w:szCs w:val="28"/>
+        </w:rPr>
+        <w:t>відсутність централізовано</w:t>
+      </w:r>
+      <w:r>
+        <w:rPr>
+          <w:rFonts w:ascii="Arial" w:eastAsia="Calibri" w:hAnsi="Arial" w:cs="Arial"/>
+          <w:sz w:val="28"/>
+          <w:szCs w:val="28"/>
+        </w:rPr>
+        <w:t>ї</w:t>
+      </w:r>
+      <w:r>
+        <w:rPr>
+          <w:rFonts w:ascii="Arial" w:eastAsia="Calibri" w:hAnsi="Arial" w:cs="Arial"/>
+          <w:sz w:val="28"/>
+          <w:szCs w:val="28"/>
+        </w:rPr>
+        <w:t xml:space="preserve"> баз</w:t>
+      </w:r>
+      <w:r>
+        <w:rPr>
+          <w:rFonts w:ascii="Arial" w:eastAsia="Calibri" w:hAnsi="Arial" w:cs="Arial"/>
+          <w:sz w:val="28"/>
+          <w:szCs w:val="28"/>
+        </w:rPr>
+        <w:t>и</w:t>
+      </w:r>
+      <w:r>
+        <w:rPr>
+          <w:rFonts w:ascii="Arial" w:eastAsia="Calibri" w:hAnsi="Arial" w:cs="Arial"/>
+          <w:sz w:val="28"/>
+          <w:szCs w:val="28"/>
+        </w:rPr>
+        <w:t xml:space="preserve"> </w:t>
+      </w:r>
+      <w:r>
+        <w:rPr>
+          <w:rFonts w:ascii="Arial" w:eastAsia="Calibri" w:hAnsi="Arial" w:cs="Arial"/>
+          <w:sz w:val="28"/>
+          <w:szCs w:val="28"/>
+        </w:rPr>
+        <w:t>зникл</w:t>
+      </w:r>
+      <w:r>
+        <w:rPr>
+          <w:rFonts w:ascii="Arial" w:eastAsia="Calibri" w:hAnsi="Arial" w:cs="Arial"/>
+          <w:sz w:val="28"/>
+          <w:szCs w:val="28"/>
+        </w:rPr>
+        <w:t>их</w:t>
+      </w:r>
+      <w:r>
+        <w:rPr>
+          <w:rFonts w:ascii="Arial" w:eastAsia="Calibri" w:hAnsi="Arial" w:cs="Arial"/>
+          <w:sz w:val="28"/>
+          <w:szCs w:val="28"/>
+        </w:rPr>
+        <w:t xml:space="preserve"> домашні</w:t>
+      </w:r>
+      <w:r>
+        <w:rPr>
+          <w:rFonts w:ascii="Arial" w:eastAsia="Calibri" w:hAnsi="Arial" w:cs="Arial"/>
+          <w:sz w:val="28"/>
+          <w:szCs w:val="28"/>
+        </w:rPr>
+        <w:t>х улюбленців.</w:t>
+      </w:r>
+      <w:bookmarkStart w:id="1" w:name="_GoBack"/>
+      <w:bookmarkEnd w:id="1"/>
     </w:p>
     <w:p>
       <w:pPr>
@@ -1756,7 +1857,7 @@
         </w:rPr>
         <w:t xml:space="preserve">2.2 </w:t>
       </w:r>
-      <w:bookmarkStart w:id="1" w:name="_Toc513650328"/>
+      <w:bookmarkStart w:id="2" w:name="_Toc513650328"/>
       <w:proofErr w:type="spellStart"/>
       <w:r>
         <w:rPr>
@@ -1790,7 +1891,7 @@
         </w:rPr>
         <w:t>Statement</w:t>
       </w:r>
-      <w:bookmarkEnd w:id="1"/>
+      <w:bookmarkEnd w:id="2"/>
       <w:proofErr w:type="spellEnd"/>
     </w:p>
     <w:p>
@@ -1834,7 +1935,7 @@
           <w:szCs w:val="28"/>
           <w:lang w:val="ru-RU"/>
         </w:rPr>
-        <w:t>Паніка</w:t>
+        <w:t>Централізована</w:t>
       </w:r>
       <w:proofErr w:type="spellEnd"/>
       <w:r>
@@ -1844,7 +1945,7 @@
           <w:szCs w:val="28"/>
           <w:lang w:val="ru-RU"/>
         </w:rPr>
-        <w:t xml:space="preserve"> та </w:t>
+        <w:t xml:space="preserve"> база </w:t>
       </w:r>
       <w:proofErr w:type="spellStart"/>
       <w:r>
@@ -1854,7 +1955,7 @@
           <w:szCs w:val="28"/>
           <w:lang w:val="ru-RU"/>
         </w:rPr>
-        <w:t>розміщення</w:t>
+        <w:t>даних</w:t>
       </w:r>
       <w:proofErr w:type="spellEnd"/>
       <w:r>
@@ -1874,7 +1975,7 @@
           <w:szCs w:val="28"/>
           <w:lang w:val="ru-RU"/>
         </w:rPr>
-        <w:t>хаотичних</w:t>
+        <w:t>тварин</w:t>
       </w:r>
       <w:proofErr w:type="spellEnd"/>
       <w:r>
@@ -1884,6 +1985,46 @@
           <w:szCs w:val="28"/>
           <w:lang w:val="ru-RU"/>
         </w:rPr>
+        <w:t xml:space="preserve">. </w:t>
+      </w:r>
+      <w:proofErr w:type="spellStart"/>
+      <w:r>
+        <w:rPr>
+          <w:rFonts w:ascii="Arial" w:eastAsia="Calibri" w:hAnsi="Arial" w:cs="Arial"/>
+          <w:sz w:val="28"/>
+          <w:szCs w:val="28"/>
+          <w:lang w:val="ru-RU"/>
+        </w:rPr>
+        <w:t>Власнику</w:t>
+      </w:r>
+      <w:proofErr w:type="spellEnd"/>
+      <w:r>
+        <w:rPr>
+          <w:rFonts w:ascii="Arial" w:eastAsia="Calibri" w:hAnsi="Arial" w:cs="Arial"/>
+          <w:sz w:val="28"/>
+          <w:szCs w:val="28"/>
+          <w:lang w:val="ru-RU"/>
+        </w:rPr>
+        <w:t xml:space="preserve"> не </w:t>
+      </w:r>
+      <w:proofErr w:type="spellStart"/>
+      <w:r>
+        <w:rPr>
+          <w:rFonts w:ascii="Arial" w:eastAsia="Calibri" w:hAnsi="Arial" w:cs="Arial"/>
+          <w:sz w:val="28"/>
+          <w:szCs w:val="28"/>
+          <w:lang w:val="ru-RU"/>
+        </w:rPr>
+        <w:t>потрібно</w:t>
+      </w:r>
+      <w:proofErr w:type="spellEnd"/>
+      <w:r>
+        <w:rPr>
+          <w:rFonts w:ascii="Arial" w:eastAsia="Calibri" w:hAnsi="Arial" w:cs="Arial"/>
+          <w:sz w:val="28"/>
+          <w:szCs w:val="28"/>
+          <w:lang w:val="ru-RU"/>
+        </w:rPr>
         <w:t xml:space="preserve"> </w:t>
       </w:r>
       <w:proofErr w:type="spellStart"/>
@@ -1894,7 +2035,7 @@
           <w:szCs w:val="28"/>
           <w:lang w:val="ru-RU"/>
         </w:rPr>
-        <w:t>оголошень</w:t>
+        <w:t>розміщувати</w:t>
       </w:r>
       <w:proofErr w:type="spellEnd"/>
       <w:r>
@@ -1914,7 +2055,7 @@
           <w:szCs w:val="28"/>
           <w:lang w:val="ru-RU"/>
         </w:rPr>
-        <w:t>зниклої</w:t>
+        <w:t>оголошення</w:t>
       </w:r>
       <w:proofErr w:type="spellEnd"/>
       <w:r>
@@ -1924,7 +2065,7 @@
           <w:szCs w:val="28"/>
           <w:lang w:val="ru-RU"/>
         </w:rPr>
-        <w:t xml:space="preserve"> </w:t>
+        <w:t xml:space="preserve"> на </w:t>
       </w:r>
       <w:proofErr w:type="spellStart"/>
       <w:r>
@@ -1934,7 +2075,7 @@
           <w:szCs w:val="28"/>
           <w:lang w:val="ru-RU"/>
         </w:rPr>
-        <w:t>тварини</w:t>
+        <w:t>різних</w:t>
       </w:r>
       <w:proofErr w:type="spellEnd"/>
       <w:r>
@@ -1944,7 +2085,7 @@
           <w:szCs w:val="28"/>
           <w:lang w:val="ru-RU"/>
         </w:rPr>
-        <w:t>.</w:t>
+        <w:t xml:space="preserve"> форумах.</w:t>
       </w:r>
     </w:p>
     <w:p>
@@ -2094,8 +2235,6 @@
         </w:rPr>
         <w:t xml:space="preserve"> Також при переключенні господарем на статус зниклої тварини від прикріпляє винагороду за знайдення.</w:t>
       </w:r>
-      <w:bookmarkStart w:id="2" w:name="_GoBack"/>
-      <w:bookmarkEnd w:id="2"/>
     </w:p>
     <w:p>
       <w:pPr>
@@ -2127,7 +2266,6 @@
           <w:sz w:val="28"/>
           <w:szCs w:val="26"/>
         </w:rPr>
-        <w:lastRenderedPageBreak/>
         <w:t>Наша мета:</w:t>
       </w:r>
     </w:p>
@@ -2283,7 +2421,7 @@
           <w:sz w:val="28"/>
           <w:szCs w:val="28"/>
         </w:rPr>
-        <w:instrText xml:space="preserve"> HYPERLINK "</w:instrText>
+        <w:instrText xml:space="preserve"> "</w:instrText>
       </w:r>
       <w:r>
         <w:rPr>
@@ -2301,7 +2439,7 @@
           <w:sz w:val="28"/>
           <w:szCs w:val="28"/>
         </w:rPr>
-        <w:instrText xml:space="preserve">petfinder.com" </w:instrText>
+        <w:instrText>petfinder.com"</w:instrText>
       </w:r>
       <w:r>
         <w:rPr>
@@ -2330,116 +2468,239 @@
         </w:rPr>
         <w:fldChar w:fldCharType="end"/>
       </w:r>
-      <w:r>
+    </w:p>
+    <w:p>
+      <w:pPr>
         <w:rPr>
           <w:rFonts w:ascii="Arial" w:hAnsi="Arial" w:cs="Arial"/>
           <w:color w:val="000000"/>
           <w:sz w:val="28"/>
           <w:szCs w:val="28"/>
         </w:rPr>
+      </w:pPr>
+      <w:r>
+        <w:rPr>
+          <w:rFonts w:ascii="Arial" w:hAnsi="Arial" w:cs="Arial"/>
+          <w:color w:val="000000"/>
+          <w:sz w:val="28"/>
+          <w:szCs w:val="28"/>
+        </w:rPr>
+        <w:t xml:space="preserve">2. </w:t>
+      </w:r>
+      <w:r>
+        <w:rPr>
+          <w:rFonts w:ascii="Arial" w:hAnsi="Arial" w:cs="Arial"/>
+          <w:color w:val="000000"/>
+          <w:sz w:val="28"/>
+          <w:szCs w:val="28"/>
+        </w:rPr>
+        <w:fldChar w:fldCharType="begin"/>
+      </w:r>
+      <w:r>
+        <w:rPr>
+          <w:rFonts w:ascii="Arial" w:hAnsi="Arial" w:cs="Arial"/>
+          <w:color w:val="000000"/>
+          <w:sz w:val="28"/>
+          <w:szCs w:val="28"/>
+        </w:rPr>
+        <w:instrText xml:space="preserve"> "</w:instrText>
+      </w:r>
+      <w:r>
+        <w:rPr>
+          <w:rFonts w:ascii="Arial" w:hAnsi="Arial" w:cs="Arial"/>
+          <w:color w:val="000000"/>
+          <w:sz w:val="28"/>
+          <w:szCs w:val="28"/>
+        </w:rPr>
+        <w:instrText>https://lostpets.com.ua</w:instrText>
+      </w:r>
+      <w:r>
+        <w:rPr>
+          <w:rFonts w:ascii="Arial" w:hAnsi="Arial" w:cs="Arial"/>
+          <w:color w:val="000000"/>
+          <w:sz w:val="28"/>
+          <w:szCs w:val="28"/>
+        </w:rPr>
+        <w:instrText xml:space="preserve">" </w:instrText>
+      </w:r>
+      <w:r>
+        <w:rPr>
+          <w:rFonts w:ascii="Arial" w:hAnsi="Arial" w:cs="Arial"/>
+          <w:color w:val="000000"/>
+          <w:sz w:val="28"/>
+          <w:szCs w:val="28"/>
+        </w:rPr>
+        <w:fldChar w:fldCharType="separate"/>
+      </w:r>
+      <w:r>
+        <w:rPr>
+          <w:rStyle w:val="a3"/>
+          <w:rFonts w:ascii="Arial" w:hAnsi="Arial" w:cs="Arial"/>
+          <w:sz w:val="28"/>
+          <w:szCs w:val="28"/>
+        </w:rPr>
+        <w:t>https://lostpets.com.ua</w:t>
+      </w:r>
+      <w:r>
+        <w:rPr>
+          <w:rFonts w:ascii="Arial" w:hAnsi="Arial" w:cs="Arial"/>
+          <w:color w:val="000000"/>
+          <w:sz w:val="28"/>
+          <w:szCs w:val="28"/>
+        </w:rPr>
+        <w:fldChar w:fldCharType="end"/>
+      </w:r>
+    </w:p>
+    <w:p>
+      <w:pPr>
+        <w:rPr>
+          <w:rFonts w:ascii="Arial" w:hAnsi="Arial" w:cs="Arial"/>
+          <w:color w:val="000000"/>
+          <w:sz w:val="28"/>
+          <w:szCs w:val="28"/>
+        </w:rPr>
+      </w:pPr>
+      <w:proofErr w:type="spellStart"/>
+      <w:r>
+        <w:rPr>
+          <w:rFonts w:ascii="Arial" w:hAnsi="Arial" w:cs="Arial"/>
+          <w:color w:val="000000"/>
+          <w:sz w:val="28"/>
+          <w:szCs w:val="28"/>
+          <w:lang w:val="ru-RU"/>
+        </w:rPr>
+        <w:t>П</w:t>
+      </w:r>
+      <w:r>
+        <w:rPr>
+          <w:rFonts w:ascii="Arial" w:hAnsi="Arial" w:cs="Arial"/>
+          <w:color w:val="000000"/>
+          <w:sz w:val="28"/>
+          <w:szCs w:val="28"/>
+          <w:lang w:val="ru-RU"/>
+        </w:rPr>
+        <w:t>ереважно</w:t>
+      </w:r>
+      <w:proofErr w:type="spellEnd"/>
+      <w:r>
+        <w:rPr>
+          <w:rFonts w:ascii="Arial" w:hAnsi="Arial" w:cs="Arial"/>
+          <w:color w:val="000000"/>
+          <w:sz w:val="28"/>
+          <w:szCs w:val="28"/>
+          <w:lang w:val="ru-RU"/>
+        </w:rPr>
         <w:t xml:space="preserve"> </w:t>
       </w:r>
-    </w:p>
-    <w:p>
-      <w:pPr>
+      <w:proofErr w:type="spellStart"/>
+      <w:r>
         <w:rPr>
           <w:rFonts w:ascii="Arial" w:hAnsi="Arial" w:cs="Arial"/>
           <w:color w:val="000000"/>
           <w:sz w:val="28"/>
           <w:szCs w:val="28"/>
-        </w:rPr>
-      </w:pPr>
+          <w:lang w:val="ru-RU"/>
+        </w:rPr>
+        <w:t>бази</w:t>
+      </w:r>
+      <w:proofErr w:type="spellEnd"/>
       <w:r>
         <w:rPr>
           <w:rFonts w:ascii="Arial" w:hAnsi="Arial" w:cs="Arial"/>
           <w:color w:val="000000"/>
           <w:sz w:val="28"/>
           <w:szCs w:val="28"/>
-        </w:rPr>
-        <w:t xml:space="preserve">2. </w:t>
-      </w:r>
+          <w:lang w:val="ru-RU"/>
+        </w:rPr>
+        <w:t xml:space="preserve"> </w:t>
+      </w:r>
+      <w:proofErr w:type="spellStart"/>
       <w:r>
         <w:rPr>
           <w:rFonts w:ascii="Arial" w:hAnsi="Arial" w:cs="Arial"/>
           <w:color w:val="000000"/>
           <w:sz w:val="28"/>
           <w:szCs w:val="28"/>
-        </w:rPr>
-        <w:fldChar w:fldCharType="begin"/>
-      </w:r>
+          <w:lang w:val="ru-RU"/>
+        </w:rPr>
+        <w:t>данних</w:t>
+      </w:r>
+      <w:proofErr w:type="spellEnd"/>
       <w:r>
         <w:rPr>
           <w:rFonts w:ascii="Arial" w:hAnsi="Arial" w:cs="Arial"/>
           <w:color w:val="000000"/>
           <w:sz w:val="28"/>
           <w:szCs w:val="28"/>
-        </w:rPr>
-        <w:instrText xml:space="preserve"> HYPERLINK "</w:instrText>
-      </w:r>
+          <w:lang w:val="ru-RU"/>
+        </w:rPr>
+        <w:t xml:space="preserve"> </w:t>
+      </w:r>
+      <w:proofErr w:type="spellStart"/>
       <w:r>
         <w:rPr>
           <w:rFonts w:ascii="Arial" w:hAnsi="Arial" w:cs="Arial"/>
           <w:color w:val="000000"/>
           <w:sz w:val="28"/>
           <w:szCs w:val="28"/>
-        </w:rPr>
-        <w:instrText>https://lostpets.com.ua</w:instrText>
-      </w:r>
+          <w:lang w:val="ru-RU"/>
+        </w:rPr>
+        <w:t>зниклих</w:t>
+      </w:r>
+      <w:proofErr w:type="spellEnd"/>
       <w:r>
         <w:rPr>
           <w:rFonts w:ascii="Arial" w:hAnsi="Arial" w:cs="Arial"/>
           <w:color w:val="000000"/>
           <w:sz w:val="28"/>
           <w:szCs w:val="28"/>
-        </w:rPr>
-        <w:instrText xml:space="preserve">" </w:instrText>
-      </w:r>
+          <w:lang w:val="ru-RU"/>
+        </w:rPr>
+        <w:t xml:space="preserve"> </w:t>
+      </w:r>
+      <w:proofErr w:type="spellStart"/>
       <w:r>
         <w:rPr>
           <w:rFonts w:ascii="Arial" w:hAnsi="Arial" w:cs="Arial"/>
           <w:color w:val="000000"/>
           <w:sz w:val="28"/>
           <w:szCs w:val="28"/>
-        </w:rPr>
-        <w:fldChar w:fldCharType="separate"/>
-      </w:r>
-      <w:r>
-        <w:rPr>
-          <w:rStyle w:val="a3"/>
-          <w:rFonts w:ascii="Arial" w:hAnsi="Arial" w:cs="Arial"/>
-          <w:sz w:val="28"/>
-          <w:szCs w:val="28"/>
-        </w:rPr>
-        <w:t>https://lostpets.com.ua</w:t>
-      </w:r>
+          <w:lang w:val="ru-RU"/>
+        </w:rPr>
+        <w:t>тварин</w:t>
+      </w:r>
+      <w:proofErr w:type="spellEnd"/>
       <w:r>
         <w:rPr>
           <w:rFonts w:ascii="Arial" w:hAnsi="Arial" w:cs="Arial"/>
           <w:color w:val="000000"/>
           <w:sz w:val="28"/>
           <w:szCs w:val="28"/>
-        </w:rPr>
-        <w:fldChar w:fldCharType="end"/>
-      </w:r>
+          <w:lang w:val="ru-RU"/>
+        </w:rPr>
+        <w:t xml:space="preserve"> та </w:t>
+      </w:r>
+      <w:proofErr w:type="spellStart"/>
       <w:r>
         <w:rPr>
           <w:rFonts w:ascii="Arial" w:hAnsi="Arial" w:cs="Arial"/>
           <w:color w:val="000000"/>
           <w:sz w:val="28"/>
           <w:szCs w:val="28"/>
-        </w:rPr>
-        <w:t xml:space="preserve"> </w:t>
-      </w:r>
-    </w:p>
-    <w:p>
-      <w:pPr>
+          <w:lang w:val="ru-RU"/>
+        </w:rPr>
+        <w:t>серв</w:t>
+      </w:r>
+      <w:r>
         <w:rPr>
           <w:rFonts w:ascii="Arial" w:hAnsi="Arial" w:cs="Arial"/>
           <w:color w:val="000000"/>
           <w:sz w:val="28"/>
           <w:szCs w:val="28"/>
         </w:rPr>
-      </w:pPr>
+        <w:t>іс</w:t>
+      </w:r>
+      <w:proofErr w:type="spellEnd"/>
       <w:r>
         <w:rPr>
           <w:rFonts w:ascii="Arial" w:hAnsi="Arial" w:cs="Arial"/>
@@ -2447,178 +2708,7 @@
           <w:sz w:val="28"/>
           <w:szCs w:val="28"/>
         </w:rPr>
-        <w:t>-</w:t>
-      </w:r>
-    </w:p>
-    <w:p>
-      <w:pPr>
-        <w:rPr>
-          <w:rFonts w:ascii="Arial" w:hAnsi="Arial" w:cs="Arial"/>
-          <w:color w:val="000000"/>
-          <w:sz w:val="28"/>
-          <w:szCs w:val="28"/>
-        </w:rPr>
-      </w:pPr>
-      <w:proofErr w:type="spellStart"/>
-      <w:proofErr w:type="gramStart"/>
-      <w:r>
-        <w:rPr>
-          <w:rFonts w:ascii="Arial" w:hAnsi="Arial" w:cs="Arial"/>
-          <w:color w:val="000000"/>
-          <w:sz w:val="28"/>
-          <w:szCs w:val="28"/>
-          <w:lang w:val="ru-RU"/>
-        </w:rPr>
-        <w:t>переважно</w:t>
-      </w:r>
-      <w:proofErr w:type="spellEnd"/>
-      <w:proofErr w:type="gramEnd"/>
-      <w:r>
-        <w:rPr>
-          <w:rFonts w:ascii="Arial" w:hAnsi="Arial" w:cs="Arial"/>
-          <w:color w:val="000000"/>
-          <w:sz w:val="28"/>
-          <w:szCs w:val="28"/>
-          <w:lang w:val="ru-RU"/>
-        </w:rPr>
-        <w:t xml:space="preserve"> </w:t>
-      </w:r>
-      <w:proofErr w:type="spellStart"/>
-      <w:r>
-        <w:rPr>
-          <w:rFonts w:ascii="Arial" w:hAnsi="Arial" w:cs="Arial"/>
-          <w:color w:val="000000"/>
-          <w:sz w:val="28"/>
-          <w:szCs w:val="28"/>
-          <w:lang w:val="ru-RU"/>
-        </w:rPr>
-        <w:t>баз</w:t>
-      </w:r>
-      <w:r>
-        <w:rPr>
-          <w:rFonts w:ascii="Arial" w:hAnsi="Arial" w:cs="Arial"/>
-          <w:color w:val="000000"/>
-          <w:sz w:val="28"/>
-          <w:szCs w:val="28"/>
-          <w:lang w:val="ru-RU"/>
-        </w:rPr>
-        <w:t>и</w:t>
-      </w:r>
-      <w:proofErr w:type="spellEnd"/>
-      <w:r>
-        <w:rPr>
-          <w:rFonts w:ascii="Arial" w:hAnsi="Arial" w:cs="Arial"/>
-          <w:color w:val="000000"/>
-          <w:sz w:val="28"/>
-          <w:szCs w:val="28"/>
-          <w:lang w:val="ru-RU"/>
-        </w:rPr>
-        <w:t xml:space="preserve"> </w:t>
-      </w:r>
-      <w:proofErr w:type="spellStart"/>
-      <w:r>
-        <w:rPr>
-          <w:rFonts w:ascii="Arial" w:hAnsi="Arial" w:cs="Arial"/>
-          <w:color w:val="000000"/>
-          <w:sz w:val="28"/>
-          <w:szCs w:val="28"/>
-          <w:lang w:val="ru-RU"/>
-        </w:rPr>
-        <w:t>данних</w:t>
-      </w:r>
-      <w:proofErr w:type="spellEnd"/>
-      <w:r>
-        <w:rPr>
-          <w:rFonts w:ascii="Arial" w:hAnsi="Arial" w:cs="Arial"/>
-          <w:color w:val="000000"/>
-          <w:sz w:val="28"/>
-          <w:szCs w:val="28"/>
-          <w:lang w:val="ru-RU"/>
-        </w:rPr>
-        <w:t xml:space="preserve"> </w:t>
-      </w:r>
-      <w:proofErr w:type="spellStart"/>
-      <w:r>
-        <w:rPr>
-          <w:rFonts w:ascii="Arial" w:hAnsi="Arial" w:cs="Arial"/>
-          <w:color w:val="000000"/>
-          <w:sz w:val="28"/>
-          <w:szCs w:val="28"/>
-          <w:lang w:val="ru-RU"/>
-        </w:rPr>
-        <w:t>зниклих</w:t>
-      </w:r>
-      <w:proofErr w:type="spellEnd"/>
-      <w:r>
-        <w:rPr>
-          <w:rFonts w:ascii="Arial" w:hAnsi="Arial" w:cs="Arial"/>
-          <w:color w:val="000000"/>
-          <w:sz w:val="28"/>
-          <w:szCs w:val="28"/>
-          <w:lang w:val="ru-RU"/>
-        </w:rPr>
-        <w:t xml:space="preserve"> </w:t>
-      </w:r>
-      <w:proofErr w:type="spellStart"/>
-      <w:r>
-        <w:rPr>
-          <w:rFonts w:ascii="Arial" w:hAnsi="Arial" w:cs="Arial"/>
-          <w:color w:val="000000"/>
-          <w:sz w:val="28"/>
-          <w:szCs w:val="28"/>
-          <w:lang w:val="ru-RU"/>
-        </w:rPr>
-        <w:t>тварин</w:t>
-      </w:r>
-      <w:proofErr w:type="spellEnd"/>
-      <w:r>
-        <w:rPr>
-          <w:rFonts w:ascii="Arial" w:hAnsi="Arial" w:cs="Arial"/>
-          <w:color w:val="000000"/>
-          <w:sz w:val="28"/>
-          <w:szCs w:val="28"/>
-          <w:lang w:val="ru-RU"/>
-        </w:rPr>
-        <w:t xml:space="preserve"> та </w:t>
-      </w:r>
-      <w:proofErr w:type="spellStart"/>
-      <w:r>
-        <w:rPr>
-          <w:rFonts w:ascii="Arial" w:hAnsi="Arial" w:cs="Arial"/>
-          <w:color w:val="000000"/>
-          <w:sz w:val="28"/>
-          <w:szCs w:val="28"/>
-          <w:lang w:val="ru-RU"/>
-        </w:rPr>
-        <w:t>серв</w:t>
-      </w:r>
-      <w:r>
-        <w:rPr>
-          <w:rFonts w:ascii="Arial" w:hAnsi="Arial" w:cs="Arial"/>
-          <w:color w:val="000000"/>
-          <w:sz w:val="28"/>
-          <w:szCs w:val="28"/>
-        </w:rPr>
-        <w:t>іс</w:t>
-      </w:r>
-      <w:proofErr w:type="spellEnd"/>
-      <w:r>
-        <w:rPr>
-          <w:rFonts w:ascii="Arial" w:hAnsi="Arial" w:cs="Arial"/>
-          <w:color w:val="000000"/>
-          <w:sz w:val="28"/>
-          <w:szCs w:val="28"/>
-        </w:rPr>
-        <w:t xml:space="preserve"> для пошуку домашнього улюбленця з притулку.</w:t>
-      </w:r>
-      <w:r>
-        <w:rPr>
-          <w:rFonts w:ascii="Arial" w:hAnsi="Arial" w:cs="Arial"/>
-          <w:color w:val="000000"/>
-          <w:sz w:val="28"/>
-          <w:szCs w:val="28"/>
-        </w:rPr>
-        <w:t xml:space="preserve"> В той час як принцип нашого проекту занесення в профіль всіх улюбленців і їх подальший пошук за унікальним кодом.</w:t>
+        <w:t xml:space="preserve"> для пошуку домашнього улюбленця з притулку. В той час як принцип нашого проекту занесення в профіль всіх улюбленців і їх подальший пошук за унікальним кодом.</w:t>
       </w:r>
     </w:p>
     <w:p>
@@ -2971,7 +3061,6 @@
           <w:sz w:val="28"/>
           <w:szCs w:val="28"/>
         </w:rPr>
-        <w:lastRenderedPageBreak/>
         <w:t>Успішність проекту полягає в тому що він набагато простіший та ефективніший для вирішення проблеми зниклих домашніх улюбленців та не потребує особливих витрат.</w:t>
       </w:r>
     </w:p>
@@ -2986,8 +3075,8 @@
 </file>
 
 <file path=word/numbering.xml><?xml version="1.0" encoding="utf-8"?>
-<w:numbering xmlns:wpc="http://schemas.microsoft.com/office/word/2010/wordprocessingCanvas" xmlns:mc="http://schemas.openxmlformats.org/markup-compatibility/2006" xmlns:o="urn:schemas-microsoft-com:office:office" xmlns:r="http://schemas.openxmlformats.org/officeDocument/2006/relationships" xmlns:m="http://schemas.openxmlformats.org/officeDocument/2006/math" xmlns:v="urn:schemas-microsoft-com:vml" xmlns:wp14="http://schemas.microsoft.com/office/word/2010/wordprocessingDrawing" xmlns:wp="http://schemas.openxmlformats.org/drawingml/2006/wordprocessingDrawing" xmlns:w10="urn:schemas-microsoft-com:office:word" xmlns:w="http://schemas.openxmlformats.org/wordprocessingml/2006/main" xmlns:w14="http://schemas.microsoft.com/office/word/2010/wordml" xmlns:w15="http://schemas.microsoft.com/office/word/2012/wordml" xmlns:wpg="http://schemas.microsoft.com/office/word/2010/wordprocessingGroup" xmlns:wpi="http://schemas.microsoft.com/office/word/2010/wordprocessingInk" xmlns:wne="http://schemas.microsoft.com/office/word/2006/wordml" xmlns:wps="http://schemas.microsoft.com/office/word/2010/wordprocessingShape" mc:Ignorable="w14 w15 wp14">
-  <w:abstractNum w:abstractNumId="0">
+<w:numbering xmlns:wpc="http://schemas.microsoft.com/office/word/2010/wordprocessingCanvas" xmlns:cx="http://schemas.microsoft.com/office/drawing/2014/chartex" xmlns:mc="http://schemas.openxmlformats.org/markup-compatibility/2006" xmlns:o="urn:schemas-microsoft-com:office:office" xmlns:r="http://schemas.openxmlformats.org/officeDocument/2006/relationships" xmlns:m="http://schemas.openxmlformats.org/officeDocument/2006/math" xmlns:v="urn:schemas-microsoft-com:vml" xmlns:wp14="http://schemas.microsoft.com/office/word/2010/wordprocessingDrawing" xmlns:wp="http://schemas.openxmlformats.org/drawingml/2006/wordprocessingDrawing" xmlns:w10="urn:schemas-microsoft-com:office:word" xmlns:w="http://schemas.openxmlformats.org/wordprocessingml/2006/main" xmlns:w14="http://schemas.microsoft.com/office/word/2010/wordml" xmlns:w15="http://schemas.microsoft.com/office/word/2012/wordml" xmlns:w16se="http://schemas.microsoft.com/office/word/2015/wordml/symex" xmlns:wpg="http://schemas.microsoft.com/office/word/2010/wordprocessingGroup" xmlns:wpi="http://schemas.microsoft.com/office/word/2010/wordprocessingInk" xmlns:wne="http://schemas.microsoft.com/office/word/2006/wordml" xmlns:wps="http://schemas.microsoft.com/office/word/2010/wordprocessingShape" mc:Ignorable="w14 w15 w16se wp14">
+  <w:abstractNum w:abstractNumId="0" w15:restartNumberingAfterBreak="0">
     <w:nsid w:val="02F105E9"/>
     <w:multiLevelType w:val="multilevel"/>
     <w:tmpl w:val="D41A6DF6"/>
@@ -3100,7 +3189,7 @@
       </w:rPr>
     </w:lvl>
   </w:abstractNum>
-  <w:abstractNum w:abstractNumId="1">
+  <w:abstractNum w:abstractNumId="1" w15:restartNumberingAfterBreak="0">
     <w:nsid w:val="0F1C54E3"/>
     <w:multiLevelType w:val="multilevel"/>
     <w:tmpl w:val="7C2C45A6"/>
@@ -3222,7 +3311,7 @@
       </w:rPr>
     </w:lvl>
   </w:abstractNum>
-  <w:abstractNum w:abstractNumId="2">
+  <w:abstractNum w:abstractNumId="2" w15:restartNumberingAfterBreak="0">
     <w:nsid w:val="12864F25"/>
     <w:multiLevelType w:val="multilevel"/>
     <w:tmpl w:val="F4969FD4"/>
@@ -3335,7 +3424,7 @@
       </w:pPr>
     </w:lvl>
   </w:abstractNum>
-  <w:abstractNum w:abstractNumId="3">
+  <w:abstractNum w:abstractNumId="3" w15:restartNumberingAfterBreak="0">
     <w:nsid w:val="13236883"/>
     <w:multiLevelType w:val="hybridMultilevel"/>
     <w:tmpl w:val="4BF43E2E"/>
@@ -3448,7 +3537,7 @@
       </w:rPr>
     </w:lvl>
   </w:abstractNum>
-  <w:abstractNum w:abstractNumId="4">
+  <w:abstractNum w:abstractNumId="4" w15:restartNumberingAfterBreak="0">
     <w:nsid w:val="276E5A08"/>
     <w:multiLevelType w:val="multilevel"/>
     <w:tmpl w:val="72D84BD6"/>
@@ -3570,7 +3659,7 @@
       </w:rPr>
     </w:lvl>
   </w:abstractNum>
-  <w:abstractNum w:abstractNumId="5">
+  <w:abstractNum w:abstractNumId="5" w15:restartNumberingAfterBreak="0">
     <w:nsid w:val="2E6066BB"/>
     <w:multiLevelType w:val="hybridMultilevel"/>
     <w:tmpl w:val="51E64262"/>
@@ -3659,7 +3748,7 @@
       </w:pPr>
     </w:lvl>
   </w:abstractNum>
-  <w:abstractNum w:abstractNumId="6">
+  <w:abstractNum w:abstractNumId="6" w15:restartNumberingAfterBreak="0">
     <w:nsid w:val="305A2C9B"/>
     <w:multiLevelType w:val="hybridMultilevel"/>
     <w:tmpl w:val="6982F9E4"/>
@@ -3748,7 +3837,7 @@
       </w:pPr>
     </w:lvl>
   </w:abstractNum>
-  <w:abstractNum w:abstractNumId="7">
+  <w:abstractNum w:abstractNumId="7" w15:restartNumberingAfterBreak="0">
     <w:nsid w:val="39023A85"/>
     <w:multiLevelType w:val="multilevel"/>
     <w:tmpl w:val="E294DCEE"/>
@@ -3861,7 +3950,7 @@
       </w:rPr>
     </w:lvl>
   </w:abstractNum>
-  <w:abstractNum w:abstractNumId="8">
+  <w:abstractNum w:abstractNumId="8" w15:restartNumberingAfterBreak="0">
     <w:nsid w:val="611E1378"/>
     <w:multiLevelType w:val="multilevel"/>
     <w:tmpl w:val="2BA6C32C"/>
@@ -3974,7 +4063,7 @@
       </w:rPr>
     </w:lvl>
   </w:abstractNum>
-  <w:abstractNum w:abstractNumId="9">
+  <w:abstractNum w:abstractNumId="9" w15:restartNumberingAfterBreak="0">
     <w:nsid w:val="6E3B2022"/>
     <w:multiLevelType w:val="multilevel"/>
     <w:tmpl w:val="E294DCEE"/>
@@ -4087,7 +4176,7 @@
       </w:rPr>
     </w:lvl>
   </w:abstractNum>
-  <w:abstractNum w:abstractNumId="10">
+  <w:abstractNum w:abstractNumId="10" w15:restartNumberingAfterBreak="0">
     <w:nsid w:val="6FF97E1A"/>
     <w:multiLevelType w:val="multilevel"/>
     <w:tmpl w:val="0FB6132E"/>
@@ -4237,7 +4326,7 @@
 </file>
 
 <file path=word/styles.xml><?xml version="1.0" encoding="utf-8"?>
-<w:styles xmlns:mc="http://schemas.openxmlformats.org/markup-compatibility/2006" xmlns:r="http://schemas.openxmlformats.org/officeDocument/2006/relationships" xmlns:w="http://schemas.openxmlformats.org/wordprocessingml/2006/main" xmlns:w14="http://schemas.microsoft.com/office/word/2010/wordml" xmlns:w15="http://schemas.microsoft.com/office/word/2012/wordml" mc:Ignorable="w14 w15">
+<w:styles xmlns:mc="http://schemas.openxmlformats.org/markup-compatibility/2006" xmlns:r="http://schemas.openxmlformats.org/officeDocument/2006/relationships" xmlns:w="http://schemas.openxmlformats.org/wordprocessingml/2006/main" xmlns:w14="http://schemas.microsoft.com/office/word/2010/wordml" xmlns:w15="http://schemas.microsoft.com/office/word/2012/wordml" xmlns:w16se="http://schemas.microsoft.com/office/word/2015/wordml/symex" mc:Ignorable="w14 w15 w16se">
   <w:docDefaults>
     <w:rPrDefault>
       <w:rPr>

</xml_diff>